<commit_message>
New translations Facilitators guidelines - Game of Life.docx (Amharic)
</commit_message>
<xml_diff>
--- a/facilitation_guides/translation/amh/Facilitators guidelines - Game of Life.docx
+++ b/facilitation_guides/translation/amh/Facilitators guidelines - Game of Life.docx
@@ -103,7 +103,7 @@
                 <w:shd w:fill="auto" w:val="clear"/>
                 <w:vertAlign w:val="baseline"/>
               </w:rPr>
-              <w:t xml:space="preserve">Video Title</w:t>
+              <w:t xml:space="preserve">የቪዲዮ አርዕስት</w:t>
             </w:r>
           </w:p>
         </w:tc>
@@ -162,7 +162,7 @@
                 <w:sz w:val="22"/>
                 <w:szCs w:val="22"/>
               </w:rPr>
-              <w:t xml:space="preserve">A Lesson on Conway’s Game of Life [Samuel Okoth]</w:t>
+              <w:t xml:space="preserve">የኮንዎይ የህይወት ጫወታ[ሳሙኤል ኦኮዝ]</w:t>
             </w:r>
           </w:p>
         </w:tc>
@@ -216,7 +216,7 @@
                 <w:shd w:fill="auto" w:val="clear"/>
                 <w:vertAlign w:val="baseline"/>
               </w:rPr>
-              <w:t>Topic</w:t>
+              <w:t xml:space="preserve">የትምህርት ርዕስ</w:t>
             </w:r>
           </w:p>
         </w:tc>
@@ -259,7 +259,7 @@
                 <w:sz w:val="22"/>
                 <w:szCs w:val="22"/>
               </w:rPr>
-              <w:t xml:space="preserve">Mathematical Thinking</w:t>
+              <w:t xml:space="preserve">ሒሳባዊ እሳቤ</w:t>
             </w:r>
           </w:p>
         </w:tc>
@@ -327,7 +327,7 @@
                 <w:shd w:fill="auto" w:val="clear"/>
                 <w:vertAlign w:val="baseline"/>
               </w:rPr>
-              <w:t>Aim(s)</w:t>
+              <w:t>አላማ(ዎች)</w:t>
             </w:r>
           </w:p>
         </w:tc>
@@ -386,7 +386,7 @@
                 <w:szCs w:val="22"/>
                 <w:highlight w:val="white"/>
               </w:rPr>
-              <w:t xml:space="preserve">Define an interesting and unpredictable cell automaton. For example, discover some configurations that last for a long time before dying and other configurations to go on forever without allowing cycles.</w:t>
+              <w:t xml:space="preserve">ሳቢ እና የማይገመት የህዋስ አውቶማቶን መፍጠር፡፡ መፍጠር፡፡ ለምሳሌ፣ የተወሰኑ ውቅሮችን መፈለግ ለረጅም ጊዜ ሳይሞቱ የሚቆዩ አና ሌላ ውቅር ለዘላለም ዑደትን ሳይፈቅድ የሚሄድ</w:t>
             </w:r>
           </w:p>
         </w:tc>
@@ -454,7 +454,7 @@
                 <w:shd w:fill="auto" w:val="clear"/>
                 <w:vertAlign w:val="baseline"/>
               </w:rPr>
-              <w:t>Length</w:t>
+              <w:t>ርዝመት</w:t>
             </w:r>
           </w:p>
         </w:tc>
@@ -581,7 +581,7 @@
                 <w:shd w:fill="auto" w:val="clear"/>
                 <w:vertAlign w:val="baseline"/>
               </w:rPr>
-              <w:t xml:space="preserve">Camp Location</w:t>
+              <w:t xml:space="preserve">የካምፕ አድራሻ</w:t>
             </w:r>
           </w:p>
         </w:tc>
@@ -737,7 +737,7 @@
                 <w:shd w:fill="auto" w:val="clear"/>
                 <w:vertAlign w:val="baseline"/>
               </w:rPr>
-              <w:t>Facilitators</w:t>
+              <w:t>አስተባባሪዎች</w:t>
             </w:r>
           </w:p>
         </w:tc>
@@ -879,7 +879,7 @@
                 <w:shd w:fill="auto" w:val="clear"/>
                 <w:vertAlign w:val="baseline"/>
               </w:rPr>
-              <w:t xml:space="preserve">N. of students</w:t>
+              <w:t xml:space="preserve">የ ተማሪዎች ብዛት</w:t>
             </w:r>
           </w:p>
         </w:tc>
@@ -1021,7 +1021,7 @@
                 <w:shd w:fill="auto" w:val="clear"/>
                 <w:vertAlign w:val="baseline"/>
               </w:rPr>
-              <w:t>Date</w:t>
+              <w:t>ቀን</w:t>
             </w:r>
           </w:p>
         </w:tc>
@@ -1177,7 +1177,7 @@
                 <w:shd w:fill="auto" w:val="clear"/>
                 <w:vertAlign w:val="baseline"/>
               </w:rPr>
-              <w:t>Resources</w:t>
+              <w:t>አስፈላጊ</w:t>
             </w:r>
           </w:p>
           <w:p>
@@ -1222,7 +1222,7 @@
                 <w:shd w:fill="auto" w:val="clear"/>
                 <w:vertAlign w:val="baseline"/>
               </w:rPr>
-              <w:t>needed</w:t>
+              <w:t>መሳሪያዎች</w:t>
             </w:r>
           </w:p>
         </w:tc>
@@ -1280,7 +1280,7 @@
                 <w:sz w:val="22"/>
                 <w:szCs w:val="22"/>
               </w:rPr>
-              <w:t xml:space="preserve">Paper to draw square grids, 2 different coloured post-its</w:t>
+              <w:t xml:space="preserve">ወረቀት ካሬ ፈርግርግ ለመስራት፣ 2 የተለያዩ ባለቀለም ልጥፎች</w:t>
             </w:r>
           </w:p>
         </w:tc>
@@ -1348,7 +1348,7 @@
                 <w:shd w:fill="auto" w:val="clear"/>
                 <w:vertAlign w:val="baseline"/>
               </w:rPr>
-              <w:t>Preparations</w:t>
+              <w:t>ዠግጁነቶች</w:t>
             </w:r>
           </w:p>
         </w:tc>

</xml_diff>